<commit_message>
Job 5: Detect Label
</commit_message>
<xml_diff>
--- a/Job1_GoogleVisionAPI/Google Vision API.docx
+++ b/Job1_GoogleVisionAPI/Google Vision API.docx
@@ -116,7 +116,7 @@
                 <w:szCs w:val="24"/>
               </w:rPr>
               <w:drawing>
-                <wp:inline distT="0" distB="0" distL="0" distR="0" wp14:anchorId="5ACFEAB6" wp14:editId="1FB1E137">
+                <wp:inline distT="0" distB="0" distL="0" distR="0" wp14:anchorId="5ACFEAB6" wp14:editId="540D7BF9">
                   <wp:extent cx="4391891" cy="2106794"/>
                   <wp:effectExtent l="0" t="0" r="0" b="0"/>
                   <wp:docPr id="39096947" name="Hình ảnh 1"/>
@@ -322,6 +322,7 @@
               </w:rPr>
               <w:t xml:space="preserve">Rồi nhấp chọn vào </w:t>
             </w:r>
+            <w:proofErr w:type="gramStart"/>
             <w:r>
               <w:rPr>
                 <w:rFonts w:ascii="Cambria" w:hAnsi="Cambria"/>
@@ -331,7 +332,19 @@
                 <w:szCs w:val="24"/>
                 <w:lang w:val="en-US"/>
               </w:rPr>
-              <w:t>New project</w:t>
+              <w:t>New</w:t>
+            </w:r>
+            <w:proofErr w:type="gramEnd"/>
+            <w:r>
+              <w:rPr>
+                <w:rFonts w:ascii="Cambria" w:hAnsi="Cambria"/>
+                <w:b/>
+                <w:bCs/>
+                <w:sz w:val="24"/>
+                <w:szCs w:val="24"/>
+                <w:lang w:val="en-US"/>
+              </w:rPr>
+              <w:t xml:space="preserve"> project</w:t>
             </w:r>
           </w:p>
           <w:p>
@@ -1162,6 +1175,7 @@
                 <w:szCs w:val="24"/>
                 <w:lang w:val="en-US"/>
               </w:rPr>
+              <w:lastRenderedPageBreak/>
               <w:drawing>
                 <wp:inline distT="0" distB="0" distL="0" distR="0" wp14:anchorId="1D683BDA" wp14:editId="6F422756">
                   <wp:extent cx="2676005" cy="1360202"/>
@@ -1368,6 +1382,7 @@
                 <w:szCs w:val="24"/>
                 <w:lang w:val="en-US"/>
               </w:rPr>
+              <w:lastRenderedPageBreak/>
               <w:t>Bước 4</w:t>
             </w:r>
           </w:p>
@@ -1738,6 +1753,7 @@
           <w:sz w:val="36"/>
           <w:szCs w:val="36"/>
         </w:rPr>
+        <w:lastRenderedPageBreak/>
         <w:t>Cài đặt các gói cần thiết</w:t>
       </w:r>
     </w:p>
@@ -2289,6 +2305,7 @@
           <w:szCs w:val="36"/>
           <w:lang w:val="en-US"/>
         </w:rPr>
+        <w:lastRenderedPageBreak/>
         <w:t>Giải thích chi tiết code</w:t>
       </w:r>
     </w:p>
@@ -3201,6 +3218,7 @@
         <w:rPr>
           <w:noProof/>
         </w:rPr>
+        <w:lastRenderedPageBreak/>
         <w:drawing>
           <wp:inline distT="0" distB="0" distL="0" distR="0" wp14:anchorId="2833F497" wp14:editId="1AFA92AF">
             <wp:extent cx="5943600" cy="1134745"/>
@@ -3319,6 +3337,7 @@
           <w:lang w:val="en-US"/>
         </w:rPr>
       </w:pPr>
+      <w:proofErr w:type="gramStart"/>
       <w:r>
         <w:rPr>
           <w:rFonts w:ascii="Cambria" w:hAnsi="Cambria"/>
@@ -3341,6 +3360,7 @@
         </w:rPr>
         <w:t>s.environ</w:t>
       </w:r>
+      <w:proofErr w:type="gramEnd"/>
       <w:r>
         <w:rPr>
           <w:rFonts w:ascii="Cambria" w:hAnsi="Cambria"/>
@@ -3385,6 +3405,7 @@
         </w:rPr>
         <w:t xml:space="preserve">: Đây là cách truy cập hoặc thiết lập giá trị của biến môi trường cụ thể trong từ điển </w:t>
       </w:r>
+      <w:proofErr w:type="gramStart"/>
       <w:r>
         <w:rPr>
           <w:rFonts w:ascii="Cambria" w:hAnsi="Cambria"/>
@@ -3396,6 +3417,7 @@
         </w:rPr>
         <w:t>os.environ</w:t>
       </w:r>
+      <w:proofErr w:type="gramEnd"/>
     </w:p>
     <w:p>
       <w:pPr>
@@ -3438,7 +3460,17 @@
           <w:szCs w:val="24"/>
           <w:lang w:val="en-US"/>
         </w:rPr>
-        <w:t xml:space="preserve">mà biến môi trường  </w:t>
+        <w:t xml:space="preserve">mà biến môi </w:t>
+      </w:r>
+      <w:proofErr w:type="gramStart"/>
+      <w:r>
+        <w:rPr>
+          <w:rFonts w:ascii="Cambria" w:hAnsi="Cambria"/>
+          <w:sz w:val="24"/>
+          <w:szCs w:val="24"/>
+          <w:lang w:val="en-US"/>
+        </w:rPr>
+        <w:t xml:space="preserve">trường  </w:t>
       </w:r>
       <w:r>
         <w:rPr>
@@ -3449,8 +3481,9 @@
           <w:szCs w:val="24"/>
           <w:lang w:val="en-US"/>
         </w:rPr>
-        <w:t>['GOOGLE_APPLICATION_CREDENTIALS']</w:t>
+        <w:t>[</w:t>
       </w:r>
+      <w:proofErr w:type="gramEnd"/>
       <w:r>
         <w:rPr>
           <w:rFonts w:ascii="Cambria" w:hAnsi="Cambria"/>
@@ -3460,6 +3493,17 @@
           <w:szCs w:val="24"/>
           <w:lang w:val="en-US"/>
         </w:rPr>
+        <w:t>'GOOGLE_APPLICATION_CREDENTIALS']</w:t>
+      </w:r>
+      <w:r>
+        <w:rPr>
+          <w:rFonts w:ascii="Cambria" w:hAnsi="Cambria"/>
+          <w:b/>
+          <w:bCs/>
+          <w:sz w:val="24"/>
+          <w:szCs w:val="24"/>
+          <w:lang w:val="en-US"/>
+        </w:rPr>
         <w:t xml:space="preserve"> </w:t>
       </w:r>
       <w:r>
@@ -3469,7 +3513,27 @@
           <w:szCs w:val="24"/>
           <w:lang w:val="en-US"/>
         </w:rPr>
-        <w:t>sẽ được thết lập thành. Trong trường hợp này, giá trị là một đường dẫn đến tệp JSON (tệp này được tải về tự động  sau khi hoàn thành bước 4 của cách hướng dẫn dùng GGAPI ở phía trên)</w:t>
+        <w:t xml:space="preserve">sẽ được thết lập thành. Trong trường hợp này, giá trị là một đường dẫn đến tệp JSON (tệp này được tải về tự </w:t>
+      </w:r>
+      <w:proofErr w:type="gramStart"/>
+      <w:r>
+        <w:rPr>
+          <w:rFonts w:ascii="Cambria" w:hAnsi="Cambria"/>
+          <w:sz w:val="24"/>
+          <w:szCs w:val="24"/>
+          <w:lang w:val="en-US"/>
+        </w:rPr>
+        <w:t>động  sau</w:t>
+      </w:r>
+      <w:proofErr w:type="gramEnd"/>
+      <w:r>
+        <w:rPr>
+          <w:rFonts w:ascii="Cambria" w:hAnsi="Cambria"/>
+          <w:sz w:val="24"/>
+          <w:szCs w:val="24"/>
+          <w:lang w:val="en-US"/>
+        </w:rPr>
+        <w:t xml:space="preserve"> khi hoàn thành bước 4 của cách hướng dẫn dùng GGAPI ở phía trên)</w:t>
       </w:r>
     </w:p>
     <w:p>
@@ -3850,6 +3914,7 @@
           <w:szCs w:val="24"/>
           <w:lang w:val="en-US"/>
         </w:rPr>
+        <w:lastRenderedPageBreak/>
         <w:t>client</w:t>
       </w:r>
       <w:r>
@@ -3881,6 +3946,7 @@
         </w:rPr>
         <w:t xml:space="preserve"> đã được import từ thư viện </w:t>
       </w:r>
+      <w:proofErr w:type="gramStart"/>
       <w:r>
         <w:rPr>
           <w:rFonts w:ascii="Cambria" w:hAnsi="Cambria"/>
@@ -3890,7 +3956,19 @@
           <w:szCs w:val="24"/>
           <w:lang w:val="en-US"/>
         </w:rPr>
-        <w:t>google.cloud.vision_v1</w:t>
+        <w:t>google.cloud</w:t>
+      </w:r>
+      <w:proofErr w:type="gramEnd"/>
+      <w:r>
+        <w:rPr>
+          <w:rFonts w:ascii="Cambria" w:hAnsi="Cambria"/>
+          <w:b/>
+          <w:bCs/>
+          <w:sz w:val="24"/>
+          <w:szCs w:val="24"/>
+          <w:lang w:val="en-US"/>
+        </w:rPr>
+        <w:t>.vision_v1</w:t>
       </w:r>
       <w:r>
         <w:rPr>
@@ -4079,7 +4157,31 @@
           <w:szCs w:val="28"/>
           <w:lang w:val="en-US"/>
         </w:rPr>
-        <w:t>Định nghĩa hàm detectText(FILE_PATH)</w:t>
+        <w:t xml:space="preserve">Định nghĩa hàm </w:t>
+      </w:r>
+      <w:proofErr w:type="gramStart"/>
+      <w:r>
+        <w:rPr>
+          <w:rFonts w:ascii="Cambria" w:hAnsi="Cambria"/>
+          <w:b/>
+          <w:bCs/>
+          <w:sz w:val="28"/>
+          <w:szCs w:val="28"/>
+          <w:lang w:val="en-US"/>
+        </w:rPr>
+        <w:t>detectText(</w:t>
+      </w:r>
+      <w:proofErr w:type="gramEnd"/>
+      <w:r>
+        <w:rPr>
+          <w:rFonts w:ascii="Cambria" w:hAnsi="Cambria"/>
+          <w:b/>
+          <w:bCs/>
+          <w:sz w:val="28"/>
+          <w:szCs w:val="28"/>
+          <w:lang w:val="en-US"/>
+        </w:rPr>
+        <w:t>FILE_PATH)</w:t>
       </w:r>
     </w:p>
     <w:p>
@@ -4298,6 +4400,7 @@
               </w:rPr>
               <w:t xml:space="preserve">Sử dụng </w:t>
             </w:r>
+            <w:proofErr w:type="gramStart"/>
             <w:r>
               <w:rPr>
                 <w:rFonts w:ascii="Cambria" w:hAnsi="Cambria"/>
@@ -4309,6 +4412,7 @@
               </w:rPr>
               <w:t>io.open</w:t>
             </w:r>
+            <w:proofErr w:type="gramEnd"/>
             <w:r>
               <w:rPr>
                 <w:rFonts w:ascii="Cambria" w:hAnsi="Cambria"/>
@@ -4336,7 +4440,17 @@
                 <w:szCs w:val="24"/>
                 <w:lang w:val="en-US"/>
               </w:rPr>
-              <w:t>) ở chế độ đọc nhị phân (‘</w:t>
+              <w:t xml:space="preserve">) ở </w:t>
+            </w:r>
+            <w:r>
+              <w:rPr>
+                <w:rFonts w:ascii="Cambria" w:hAnsi="Cambria"/>
+                <w:sz w:val="24"/>
+                <w:szCs w:val="24"/>
+                <w:lang w:val="en-US"/>
+              </w:rPr>
+              <w:lastRenderedPageBreak/>
+              <w:t>chế độ đọc nhị phân (‘</w:t>
             </w:r>
             <w:r>
               <w:rPr>
@@ -4428,6 +4542,7 @@
                 <w:szCs w:val="24"/>
                 <w:lang w:val="en-US"/>
               </w:rPr>
+              <w:lastRenderedPageBreak/>
               <w:t>Bước 2</w:t>
             </w:r>
           </w:p>
@@ -5293,6 +5408,7 @@
                 <w:szCs w:val="24"/>
                 <w:lang w:val="en-US"/>
               </w:rPr>
+              <w:lastRenderedPageBreak/>
               <w:t xml:space="preserve">Sau khi thu thập thông tin từ danh sách </w:t>
             </w:r>
             <w:r>
@@ -5341,6 +5457,7 @@
                 <w:szCs w:val="24"/>
                 <w:lang w:val="en-US"/>
               </w:rPr>
+              <w:lastRenderedPageBreak/>
               <w:t>Bước 7</w:t>
             </w:r>
           </w:p>
@@ -5673,6 +5790,7 @@
               </w:rPr>
               <w:t>Hộp thoại thông báo (</w:t>
             </w:r>
+            <w:proofErr w:type="gramStart"/>
             <w:r>
               <w:rPr>
                 <w:rFonts w:ascii="Cambria" w:hAnsi="Cambria"/>
@@ -5684,6 +5802,7 @@
               </w:rPr>
               <w:t>messagebox.showinfo</w:t>
             </w:r>
+            <w:proofErr w:type="gramEnd"/>
             <w:r>
               <w:rPr>
                 <w:rFonts w:ascii="Cambria" w:hAnsi="Cambria"/>
@@ -7433,7 +7552,31 @@
           <w:szCs w:val="28"/>
           <w:lang w:val="en-US"/>
         </w:rPr>
-        <w:t>Định nghĩa hàm open_and_detect()</w:t>
+        <w:t>Định nghĩa hàm open_and_</w:t>
+      </w:r>
+      <w:proofErr w:type="gramStart"/>
+      <w:r>
+        <w:rPr>
+          <w:rFonts w:ascii="Cambria" w:hAnsi="Cambria"/>
+          <w:b/>
+          <w:bCs/>
+          <w:sz w:val="28"/>
+          <w:szCs w:val="28"/>
+          <w:lang w:val="en-US"/>
+        </w:rPr>
+        <w:t>detect(</w:t>
+      </w:r>
+      <w:proofErr w:type="gramEnd"/>
+      <w:r>
+        <w:rPr>
+          <w:rFonts w:ascii="Cambria" w:hAnsi="Cambria"/>
+          <w:b/>
+          <w:bCs/>
+          <w:sz w:val="28"/>
+          <w:szCs w:val="28"/>
+          <w:lang w:val="en-US"/>
+        </w:rPr>
+        <w:t>)</w:t>
       </w:r>
     </w:p>
     <w:p>
@@ -7450,6 +7593,7 @@
           <w:noProof/>
           <w:lang w:val="en-US"/>
         </w:rPr>
+        <w:lastRenderedPageBreak/>
         <w:drawing>
           <wp:inline distT="0" distB="0" distL="0" distR="0" wp14:anchorId="1F3819BC" wp14:editId="2836035A">
             <wp:extent cx="5934710" cy="1354455"/>
@@ -8327,6 +8471,7 @@
           <w:szCs w:val="28"/>
           <w:lang w:val="en-US"/>
         </w:rPr>
+        <w:lastRenderedPageBreak/>
         <w:t>Tạo giao diện đồ họa với Tkinter</w:t>
       </w:r>
     </w:p>
@@ -8434,27 +8579,9 @@
           <w:szCs w:val="24"/>
           <w:lang w:val="en-US"/>
         </w:rPr>
-        <w:t>root = tk.Tk()</w:t>
+        <w:t xml:space="preserve">root = </w:t>
       </w:r>
-      <w:r>
-        <w:rPr>
-          <w:rFonts w:ascii="Cambria" w:hAnsi="Cambria"/>
-          <w:sz w:val="24"/>
-          <w:szCs w:val="24"/>
-          <w:lang w:val="en-US"/>
-        </w:rPr>
-        <w:t>: Tạo cửa sổ giao diện đồ họa.</w:t>
-      </w:r>
-    </w:p>
-    <w:p>
-      <w:pPr>
-        <w:rPr>
-          <w:rFonts w:ascii="Cambria" w:hAnsi="Cambria"/>
-          <w:sz w:val="24"/>
-          <w:szCs w:val="24"/>
-          <w:lang w:val="en-US"/>
-        </w:rPr>
-      </w:pPr>
+      <w:proofErr w:type="gramStart"/>
       <w:r>
         <w:rPr>
           <w:rFonts w:ascii="Cambria" w:hAnsi="Cambria"/>
@@ -8464,27 +8591,9 @@
           <w:szCs w:val="24"/>
           <w:lang w:val="en-US"/>
         </w:rPr>
-        <w:t>root.geometry("400x400")</w:t>
+        <w:t>tk.Tk</w:t>
       </w:r>
-      <w:r>
-        <w:rPr>
-          <w:rFonts w:ascii="Cambria" w:hAnsi="Cambria"/>
-          <w:sz w:val="24"/>
-          <w:szCs w:val="24"/>
-          <w:lang w:val="en-US"/>
-        </w:rPr>
-        <w:t>: Đặt kích thước cửa sổ là 400x400 pixel.</w:t>
-      </w:r>
-    </w:p>
-    <w:p>
-      <w:pPr>
-        <w:rPr>
-          <w:rFonts w:ascii="Cambria" w:hAnsi="Cambria"/>
-          <w:sz w:val="24"/>
-          <w:szCs w:val="24"/>
-          <w:lang w:val="en-US"/>
-        </w:rPr>
-      </w:pPr>
+      <w:proofErr w:type="gramEnd"/>
       <w:r>
         <w:rPr>
           <w:rFonts w:ascii="Cambria" w:hAnsi="Cambria"/>
@@ -8494,7 +8603,7 @@
           <w:szCs w:val="24"/>
           <w:lang w:val="en-US"/>
         </w:rPr>
-        <w:t>root.title("App nhận diện khuôn mặt qua ảnh")</w:t>
+        <w:t>()</w:t>
       </w:r>
       <w:r>
         <w:rPr>
@@ -8503,7 +8612,7 @@
           <w:szCs w:val="24"/>
           <w:lang w:val="en-US"/>
         </w:rPr>
-        <w:t>: Đặt tiêu đề cho cửa sổ.</w:t>
+        <w:t>: Tạo cửa sổ giao diện đồ họa.</w:t>
       </w:r>
     </w:p>
     <w:p>
@@ -8515,6 +8624,7 @@
           <w:lang w:val="en-US"/>
         </w:rPr>
       </w:pPr>
+      <w:proofErr w:type="gramStart"/>
       <w:r>
         <w:rPr>
           <w:rFonts w:ascii="Cambria" w:hAnsi="Cambria"/>
@@ -8524,27 +8634,9 @@
           <w:szCs w:val="24"/>
           <w:lang w:val="en-US"/>
         </w:rPr>
-        <w:t>open_button = tk.Button(root, text="Chọn ảnh", command=open_and_detect)</w:t>
+        <w:t>root.geometry</w:t>
       </w:r>
-      <w:r>
-        <w:rPr>
-          <w:rFonts w:ascii="Cambria" w:hAnsi="Cambria"/>
-          <w:sz w:val="24"/>
-          <w:szCs w:val="24"/>
-          <w:lang w:val="en-US"/>
-        </w:rPr>
-        <w:t>: Tạo nút "Chọn ảnh" và liên kết nó với hàm open_and_detect.</w:t>
-      </w:r>
-    </w:p>
-    <w:p>
-      <w:pPr>
-        <w:rPr>
-          <w:rFonts w:ascii="Cambria" w:hAnsi="Cambria"/>
-          <w:sz w:val="24"/>
-          <w:szCs w:val="24"/>
-          <w:lang w:val="en-US"/>
-        </w:rPr>
-      </w:pPr>
+      <w:proofErr w:type="gramEnd"/>
       <w:r>
         <w:rPr>
           <w:rFonts w:ascii="Cambria" w:hAnsi="Cambria"/>
@@ -8554,7 +8646,7 @@
           <w:szCs w:val="24"/>
           <w:lang w:val="en-US"/>
         </w:rPr>
-        <w:t>open_button.pack(pady=30)</w:t>
+        <w:t>("400x400")</w:t>
       </w:r>
       <w:r>
         <w:rPr>
@@ -8563,7 +8655,7 @@
           <w:szCs w:val="24"/>
           <w:lang w:val="en-US"/>
         </w:rPr>
-        <w:t>: Đặt nút vào cửa sổ và đặt khoảng cách dưới nút là 30 pixel.</w:t>
+        <w:t>: Đặt kích thước cửa sổ là 400x400 pixel.</w:t>
       </w:r>
     </w:p>
     <w:p>
@@ -8575,6 +8667,7 @@
           <w:lang w:val="en-US"/>
         </w:rPr>
       </w:pPr>
+      <w:proofErr w:type="gramStart"/>
       <w:r>
         <w:rPr>
           <w:rFonts w:ascii="Cambria" w:hAnsi="Cambria"/>
@@ -8584,7 +8677,170 @@
           <w:szCs w:val="24"/>
           <w:lang w:val="en-US"/>
         </w:rPr>
-        <w:t>root.mainloop()</w:t>
+        <w:t>root.title</w:t>
+      </w:r>
+      <w:proofErr w:type="gramEnd"/>
+      <w:r>
+        <w:rPr>
+          <w:rFonts w:ascii="Cambria" w:hAnsi="Cambria"/>
+          <w:b/>
+          <w:bCs/>
+          <w:sz w:val="24"/>
+          <w:szCs w:val="24"/>
+          <w:lang w:val="en-US"/>
+        </w:rPr>
+        <w:t>("App nhận diện khuôn mặt qua ảnh")</w:t>
+      </w:r>
+      <w:r>
+        <w:rPr>
+          <w:rFonts w:ascii="Cambria" w:hAnsi="Cambria"/>
+          <w:sz w:val="24"/>
+          <w:szCs w:val="24"/>
+          <w:lang w:val="en-US"/>
+        </w:rPr>
+        <w:t>: Đặt tiêu đề cho cửa sổ.</w:t>
+      </w:r>
+    </w:p>
+    <w:p>
+      <w:pPr>
+        <w:rPr>
+          <w:rFonts w:ascii="Cambria" w:hAnsi="Cambria"/>
+          <w:sz w:val="24"/>
+          <w:szCs w:val="24"/>
+          <w:lang w:val="en-US"/>
+        </w:rPr>
+      </w:pPr>
+      <w:r>
+        <w:rPr>
+          <w:rFonts w:ascii="Cambria" w:hAnsi="Cambria"/>
+          <w:b/>
+          <w:bCs/>
+          <w:sz w:val="24"/>
+          <w:szCs w:val="24"/>
+          <w:lang w:val="en-US"/>
+        </w:rPr>
+        <w:t xml:space="preserve">open_button = </w:t>
+      </w:r>
+      <w:proofErr w:type="gramStart"/>
+      <w:r>
+        <w:rPr>
+          <w:rFonts w:ascii="Cambria" w:hAnsi="Cambria"/>
+          <w:b/>
+          <w:bCs/>
+          <w:sz w:val="24"/>
+          <w:szCs w:val="24"/>
+          <w:lang w:val="en-US"/>
+        </w:rPr>
+        <w:t>tk.Button</w:t>
+      </w:r>
+      <w:proofErr w:type="gramEnd"/>
+      <w:r>
+        <w:rPr>
+          <w:rFonts w:ascii="Cambria" w:hAnsi="Cambria"/>
+          <w:b/>
+          <w:bCs/>
+          <w:sz w:val="24"/>
+          <w:szCs w:val="24"/>
+          <w:lang w:val="en-US"/>
+        </w:rPr>
+        <w:t>(root, text="Chọn ảnh", command=open_and_detect)</w:t>
+      </w:r>
+      <w:r>
+        <w:rPr>
+          <w:rFonts w:ascii="Cambria" w:hAnsi="Cambria"/>
+          <w:sz w:val="24"/>
+          <w:szCs w:val="24"/>
+          <w:lang w:val="en-US"/>
+        </w:rPr>
+        <w:t>: Tạo nút "Chọn ảnh" và liên kết nó với hàm open_and_detect.</w:t>
+      </w:r>
+    </w:p>
+    <w:p>
+      <w:pPr>
+        <w:rPr>
+          <w:rFonts w:ascii="Cambria" w:hAnsi="Cambria"/>
+          <w:sz w:val="24"/>
+          <w:szCs w:val="24"/>
+          <w:lang w:val="en-US"/>
+        </w:rPr>
+      </w:pPr>
+      <w:r>
+        <w:rPr>
+          <w:rFonts w:ascii="Cambria" w:hAnsi="Cambria"/>
+          <w:b/>
+          <w:bCs/>
+          <w:sz w:val="24"/>
+          <w:szCs w:val="24"/>
+          <w:lang w:val="en-US"/>
+        </w:rPr>
+        <w:t>open_</w:t>
+      </w:r>
+      <w:proofErr w:type="gramStart"/>
+      <w:r>
+        <w:rPr>
+          <w:rFonts w:ascii="Cambria" w:hAnsi="Cambria"/>
+          <w:b/>
+          <w:bCs/>
+          <w:sz w:val="24"/>
+          <w:szCs w:val="24"/>
+          <w:lang w:val="en-US"/>
+        </w:rPr>
+        <w:t>button.pack</w:t>
+      </w:r>
+      <w:proofErr w:type="gramEnd"/>
+      <w:r>
+        <w:rPr>
+          <w:rFonts w:ascii="Cambria" w:hAnsi="Cambria"/>
+          <w:b/>
+          <w:bCs/>
+          <w:sz w:val="24"/>
+          <w:szCs w:val="24"/>
+          <w:lang w:val="en-US"/>
+        </w:rPr>
+        <w:t>(pady=30)</w:t>
+      </w:r>
+      <w:r>
+        <w:rPr>
+          <w:rFonts w:ascii="Cambria" w:hAnsi="Cambria"/>
+          <w:sz w:val="24"/>
+          <w:szCs w:val="24"/>
+          <w:lang w:val="en-US"/>
+        </w:rPr>
+        <w:t>: Đặt nút vào cửa sổ và đặt khoảng cách dưới nút là 30 pixel.</w:t>
+      </w:r>
+    </w:p>
+    <w:p>
+      <w:pPr>
+        <w:rPr>
+          <w:rFonts w:ascii="Cambria" w:hAnsi="Cambria"/>
+          <w:sz w:val="24"/>
+          <w:szCs w:val="24"/>
+          <w:lang w:val="en-US"/>
+        </w:rPr>
+      </w:pPr>
+      <w:proofErr w:type="gramStart"/>
+      <w:r>
+        <w:rPr>
+          <w:rFonts w:ascii="Cambria" w:hAnsi="Cambria"/>
+          <w:b/>
+          <w:bCs/>
+          <w:sz w:val="24"/>
+          <w:szCs w:val="24"/>
+          <w:lang w:val="en-US"/>
+        </w:rPr>
+        <w:t>root.mainloop</w:t>
+      </w:r>
+      <w:proofErr w:type="gramEnd"/>
+      <w:r>
+        <w:rPr>
+          <w:rFonts w:ascii="Cambria" w:hAnsi="Cambria"/>
+          <w:b/>
+          <w:bCs/>
+          <w:sz w:val="24"/>
+          <w:szCs w:val="24"/>
+          <w:lang w:val="en-US"/>
+        </w:rPr>
+        <w:t>()</w:t>
       </w:r>
       <w:r>
         <w:rPr>
@@ -9316,6 +9572,7 @@
           <w:szCs w:val="36"/>
           <w:lang w:val="en-US"/>
         </w:rPr>
+        <w:lastRenderedPageBreak/>
         <w:t>CODE ĐẦY ĐỦ</w:t>
       </w:r>
     </w:p>
@@ -12397,6 +12654,7 @@
                 <w:szCs w:val="25"/>
                 <w14:ligatures w14:val="none"/>
               </w:rPr>
+              <w:lastRenderedPageBreak/>
               <w:t># Tạo cửa sổ GDDH</w:t>
             </w:r>
           </w:p>

</xml_diff>